<commit_message>
Update Specifikacija baze podataka Ruleset(azurirana).docx
</commit_message>
<xml_diff>
--- a/Faza 7/Specifikacija baze podataka Ruleset(azurirana).docx
+++ b/Faza 7/Specifikacija baze podataka Ruleset(azurirana).docx
@@ -4264,7 +4264,7 @@
                     <pic:cNvPicPr/>
                   </pic:nvPicPr>
                   <pic:blipFill>
-                    <a:blip r:embed="rId5">
+                    <a:blip r:embed="rId7">
                       <a:extLst>
                         <a:ext uri="{28A0092B-C50C-407E-A947-70E740481C1C}">
                           <a14:useLocalDpi xmlns:a14="http://schemas.microsoft.com/office/drawing/2010/main" val="0"/>
@@ -5018,13 +5018,6 @@
           <w:noProof/>
           <w:lang w:val="sr-Latn-CS"/>
         </w:rPr>
-        <w:t xml:space="preserve"> registrovanim</w:t>
-      </w:r>
-      <w:r>
-        <w:rPr>
-          <w:noProof/>
-          <w:lang w:val="sr-Latn-CS"/>
-        </w:rPr>
         <w:t xml:space="preserve"> </w:t>
       </w:r>
       <w:r>
@@ -5032,7 +5025,21 @@
           <w:noProof/>
           <w:lang w:val="sr-Latn-CS"/>
         </w:rPr>
-        <w:t>korisnicima koji imaju nalog i odgovarajuće privilegije na vebsajtu.</w:t>
+        <w:t>svim igra</w:t>
+      </w:r>
+      <w:r>
+        <w:rPr>
+          <w:noProof/>
+          <w:lang w:val="sr-Latn-RS"/>
+        </w:rPr>
+        <w:t>čima koji su koristili sajt</w:t>
+      </w:r>
+      <w:r>
+        <w:rPr>
+          <w:noProof/>
+          <w:lang w:val="sr-Latn-CS"/>
+        </w:rPr>
+        <w:t>.</w:t>
       </w:r>
     </w:p>
     <w:p>
@@ -8992,6 +8999,7 @@
           <w:noProof/>
           <w:lang w:val="sr-Latn-CS"/>
         </w:rPr>
+        <w:lastRenderedPageBreak/>
         <w:t>DECK</w:t>
       </w:r>
       <w:bookmarkEnd w:id="43"/>
@@ -14859,14 +14867,7 @@
           <w:noProof/>
           <w:lang w:val="sr-Latn-CS"/>
         </w:rPr>
-        <w:t>Sadrži karte koj</w:t>
-      </w:r>
-      <w:r>
-        <w:rPr>
-          <w:noProof/>
-          <w:lang w:val="sr-Latn-CS"/>
-        </w:rPr>
-        <w:t xml:space="preserve">e se nalaze u špilu </w:t>
+        <w:t xml:space="preserve">Sadrži karte koje se nalaze u špilu </w:t>
       </w:r>
       <w:r>
         <w:rPr>
@@ -15567,14 +15568,7 @@
           <w:noProof/>
           <w:lang w:val="sr-Latn-CS"/>
         </w:rPr>
-        <w:t>Sadrži</w:t>
-      </w:r>
-      <w:r>
-        <w:rPr>
-          <w:noProof/>
-          <w:lang w:val="sr-Latn-CS"/>
-        </w:rPr>
-        <w:t xml:space="preserve"> sve poteze odigrane tokom jedne igre</w:t>
+        <w:t>Sadrži sve poteze odigrane tokom jedne igre</w:t>
       </w:r>
       <w:r>
         <w:rPr>
@@ -16411,8 +16405,8 @@
     </w:p>
     <w:p/>
     <w:sectPr>
-      <w:headerReference w:type="default" r:id="rId6"/>
-      <w:footerReference w:type="default" r:id="rId7"/>
+      <w:headerReference w:type="default" r:id="rId8"/>
+      <w:footerReference w:type="default" r:id="rId9"/>
       <w:pgSz w:w="12240" w:h="15840"/>
       <w:pgMar w:top="1134" w:right="1800" w:bottom="1440" w:left="1800" w:header="708" w:footer="708" w:gutter="0"/>
       <w:cols w:space="708"/>
@@ -16420,6 +16414,25 @@
     </w:sectPr>
   </w:body>
 </w:document>
+</file>
+
+<file path=word/endnotes.xml><?xml version="1.0" encoding="utf-8"?>
+<w:endnotes xmlns:wpc="http://schemas.microsoft.com/office/word/2010/wordprocessingCanvas" xmlns:cx="http://schemas.microsoft.com/office/drawing/2014/chartex" xmlns:cx1="http://schemas.microsoft.com/office/drawing/2015/9/8/chartex" xmlns:cx2="http://schemas.microsoft.com/office/drawing/2015/10/21/chartex" xmlns:cx3="http://schemas.microsoft.com/office/drawing/2016/5/9/chartex" xmlns:cx4="http://schemas.microsoft.com/office/drawing/2016/5/10/chartex" xmlns:cx5="http://schemas.microsoft.com/office/drawing/2016/5/11/chartex" xmlns:cx6="http://schemas.microsoft.com/office/drawing/2016/5/12/chartex" xmlns:cx7="http://schemas.microsoft.com/office/drawing/2016/5/13/chartex" xmlns:cx8="http://schemas.microsoft.com/office/drawing/2016/5/14/chartex" xmlns:mc="http://schemas.openxmlformats.org/markup-compatibility/2006" xmlns:aink="http://schemas.microsoft.com/office/drawing/2016/ink" xmlns:am3d="http://schemas.microsoft.com/office/drawing/2017/model3d" xmlns:o="urn:schemas-microsoft-com:office:office" xmlns:r="http://schemas.openxmlformats.org/officeDocument/2006/relationships" xmlns:m="http://schemas.openxmlformats.org/officeDocument/2006/math" xmlns:v="urn:schemas-microsoft-com:vml" xmlns:wp14="http://schemas.microsoft.com/office/word/2010/wordprocessingDrawing" xmlns:wp="http://schemas.openxmlformats.org/drawingml/2006/wordprocessingDrawing" xmlns:w10="urn:schemas-microsoft-com:office:word" xmlns:w="http://schemas.openxmlformats.org/wordprocessingml/2006/main" xmlns:w14="http://schemas.microsoft.com/office/word/2010/wordml" xmlns:w15="http://schemas.microsoft.com/office/word/2012/wordml" xmlns:w16cex="http://schemas.microsoft.com/office/word/2018/wordml/cex" xmlns:w16cid="http://schemas.microsoft.com/office/word/2016/wordml/cid" xmlns:w16="http://schemas.microsoft.com/office/word/2018/wordml" xmlns:w16se="http://schemas.microsoft.com/office/word/2015/wordml/symex" xmlns:wpg="http://schemas.microsoft.com/office/word/2010/wordprocessingGroup" xmlns:wpi="http://schemas.microsoft.com/office/word/2010/wordprocessingInk" xmlns:wne="http://schemas.microsoft.com/office/word/2006/wordml" xmlns:wps="http://schemas.microsoft.com/office/word/2010/wordprocessingShape" mc:Ignorable="w14 w15 w16se w16cid w16 w16cex wp14">
+  <w:endnote w:type="separator" w:id="-1">
+    <w:p>
+      <w:r>
+        <w:separator/>
+      </w:r>
+    </w:p>
+  </w:endnote>
+  <w:endnote w:type="continuationSeparator" w:id="0">
+    <w:p>
+      <w:r>
+        <w:continuationSeparator/>
+      </w:r>
+    </w:p>
+  </w:endnote>
+</w:endnotes>
 </file>
 
 <file path=word/footer1.xml><?xml version="1.0" encoding="utf-8"?>
@@ -16440,16 +16453,7 @@
         <w:sz w:val="20"/>
         <w:lang w:val="sr-Latn-CS"/>
       </w:rPr>
-      <w:t>Ruleset</w:t>
-    </w:r>
-    <w:r>
-      <w:rPr>
-        <w:rStyle w:val="PageNumber"/>
-        <w:noProof/>
-        <w:sz w:val="20"/>
-        <w:lang w:val="sr-Latn-CS"/>
-      </w:rPr>
-      <w:t xml:space="preserve"> -  Specifikacija baze p</w:t>
+      <w:t>Ruleset -  Specifikacija baze p</w:t>
     </w:r>
     <w:r>
       <w:rPr>
@@ -16513,15 +16517,7 @@
         <w:sz w:val="20"/>
         <w:lang w:val="pl-PL"/>
       </w:rPr>
-      <w:t>12</w:t>
-    </w:r>
-    <w:r>
-      <w:rPr>
-        <w:rStyle w:val="PageNumber"/>
-        <w:sz w:val="20"/>
-        <w:lang w:val="pl-PL"/>
-      </w:rPr>
-      <w:t>.04.2020</w:t>
+      <w:t>12.04.2020</w:t>
     </w:r>
     <w:r>
       <w:rPr>
@@ -16533,6 +16529,25 @@
     </w:r>
   </w:p>
 </w:ftr>
+</file>
+
+<file path=word/footnotes.xml><?xml version="1.0" encoding="utf-8"?>
+<w:footnotes xmlns:wpc="http://schemas.microsoft.com/office/word/2010/wordprocessingCanvas" xmlns:cx="http://schemas.microsoft.com/office/drawing/2014/chartex" xmlns:cx1="http://schemas.microsoft.com/office/drawing/2015/9/8/chartex" xmlns:cx2="http://schemas.microsoft.com/office/drawing/2015/10/21/chartex" xmlns:cx3="http://schemas.microsoft.com/office/drawing/2016/5/9/chartex" xmlns:cx4="http://schemas.microsoft.com/office/drawing/2016/5/10/chartex" xmlns:cx5="http://schemas.microsoft.com/office/drawing/2016/5/11/chartex" xmlns:cx6="http://schemas.microsoft.com/office/drawing/2016/5/12/chartex" xmlns:cx7="http://schemas.microsoft.com/office/drawing/2016/5/13/chartex" xmlns:cx8="http://schemas.microsoft.com/office/drawing/2016/5/14/chartex" xmlns:mc="http://schemas.openxmlformats.org/markup-compatibility/2006" xmlns:aink="http://schemas.microsoft.com/office/drawing/2016/ink" xmlns:am3d="http://schemas.microsoft.com/office/drawing/2017/model3d" xmlns:o="urn:schemas-microsoft-com:office:office" xmlns:r="http://schemas.openxmlformats.org/officeDocument/2006/relationships" xmlns:m="http://schemas.openxmlformats.org/officeDocument/2006/math" xmlns:v="urn:schemas-microsoft-com:vml" xmlns:wp14="http://schemas.microsoft.com/office/word/2010/wordprocessingDrawing" xmlns:wp="http://schemas.openxmlformats.org/drawingml/2006/wordprocessingDrawing" xmlns:w10="urn:schemas-microsoft-com:office:word" xmlns:w="http://schemas.openxmlformats.org/wordprocessingml/2006/main" xmlns:w14="http://schemas.microsoft.com/office/word/2010/wordml" xmlns:w15="http://schemas.microsoft.com/office/word/2012/wordml" xmlns:w16cex="http://schemas.microsoft.com/office/word/2018/wordml/cex" xmlns:w16cid="http://schemas.microsoft.com/office/word/2016/wordml/cid" xmlns:w16="http://schemas.microsoft.com/office/word/2018/wordml" xmlns:w16se="http://schemas.microsoft.com/office/word/2015/wordml/symex" xmlns:wpg="http://schemas.microsoft.com/office/word/2010/wordprocessingGroup" xmlns:wpi="http://schemas.microsoft.com/office/word/2010/wordprocessingInk" xmlns:wne="http://schemas.microsoft.com/office/word/2006/wordml" xmlns:wps="http://schemas.microsoft.com/office/word/2010/wordprocessingShape" mc:Ignorable="w14 w15 w16se w16cid w16 w16cex wp14">
+  <w:footnote w:type="separator" w:id="-1">
+    <w:p>
+      <w:r>
+        <w:separator/>
+      </w:r>
+    </w:p>
+  </w:footnote>
+  <w:footnote w:type="continuationSeparator" w:id="0">
+    <w:p>
+      <w:r>
+        <w:continuationSeparator/>
+      </w:r>
+    </w:p>
+  </w:footnote>
+</w:footnotes>
 </file>
 
 <file path=word/header1.xml><?xml version="1.0" encoding="utf-8"?>
@@ -16573,15 +16588,7 @@
         <w:iCs/>
         <w:sz w:val="20"/>
       </w:rPr>
-      <w:t xml:space="preserve">- Tim </w:t>
-    </w:r>
-    <w:r>
-      <w:rPr>
-        <w:b/>
-        <w:iCs/>
-        <w:sz w:val="20"/>
-      </w:rPr>
-      <w:t>DOGS</w:t>
+      <w:t>- Tim DOGS</w:t>
     </w:r>
   </w:p>
 </w:hdr>

</xml_diff>